<commit_message>
Very very minor changes
</commit_message>
<xml_diff>
--- a/Project 3 Report.docx
+++ b/Project 3 Report.docx
@@ -406,14 +406,27 @@
       <w:r>
         <w:t xml:space="preserve">Figure </w:t>
       </w:r>
-      <w:fldSimple w:instr=" SEQ Figure \* ARABIC ">
-        <w:r>
-          <w:rPr>
-            <w:noProof/>
-          </w:rPr>
-          <w:t>1</w:t>
-        </w:r>
-      </w:fldSimple>
+      <w:r>
+        <w:fldChar w:fldCharType="begin"/>
+      </w:r>
+      <w:r>
+        <w:instrText xml:space="preserve"> SEQ Figure \* ARABIC </w:instrText>
+      </w:r>
+      <w:r>
+        <w:fldChar w:fldCharType="separate"/>
+      </w:r>
+      <w:r>
+        <w:rPr>
+          <w:noProof/>
+        </w:rPr>
+        <w:t>1</w:t>
+      </w:r>
+      <w:r>
+        <w:rPr>
+          <w:noProof/>
+        </w:rPr>
+        <w:fldChar w:fldCharType="end"/>
+      </w:r>
       <w:bookmarkEnd w:id="0"/>
       <w:r>
         <w:t>: L-Beam Structure for Analysis</w:t>
@@ -679,14 +692,27 @@
       <w:r>
         <w:t xml:space="preserve">Table </w:t>
       </w:r>
-      <w:fldSimple w:instr=" SEQ Table \* ARABIC ">
-        <w:r>
-          <w:rPr>
-            <w:noProof/>
-          </w:rPr>
-          <w:t>1</w:t>
-        </w:r>
-      </w:fldSimple>
+      <w:r>
+        <w:fldChar w:fldCharType="begin"/>
+      </w:r>
+      <w:r>
+        <w:instrText xml:space="preserve"> SEQ Table \* ARABIC </w:instrText>
+      </w:r>
+      <w:r>
+        <w:fldChar w:fldCharType="separate"/>
+      </w:r>
+      <w:r>
+        <w:rPr>
+          <w:noProof/>
+        </w:rPr>
+        <w:t>1</w:t>
+      </w:r>
+      <w:r>
+        <w:rPr>
+          <w:noProof/>
+        </w:rPr>
+        <w:fldChar w:fldCharType="end"/>
+      </w:r>
       <w:bookmarkEnd w:id="1"/>
       <w:r>
         <w:t>: Newmark Beta Method Table</w:t>
@@ -717,21 +743,33 @@
         <w:rPr>
           <w:rFonts w:ascii="Times New Roman" w:hAnsi="Times New Roman" w:cs="Times New Roman"/>
         </w:rPr>
-        <w:t xml:space="preserve">each of the different methods: average acceleration, linear acceleration, Fox-Goodwin, algorithmically damped, and </w:t>
+        <w:t>each of the different methods: average acceleration, linear acceleration, Fox-Goodwi</w:t>
+      </w:r>
+      <w:r>
+        <w:rPr>
+          <w:rFonts w:ascii="Times New Roman" w:hAnsi="Times New Roman" w:cs="Times New Roman"/>
+        </w:rPr>
+        <w:t xml:space="preserve">n, algorithmically damped, and </w:t>
       </w:r>
       <w:proofErr w:type="spellStart"/>
       <w:r>
         <w:rPr>
           <w:rFonts w:ascii="Times New Roman" w:hAnsi="Times New Roman" w:cs="Times New Roman"/>
         </w:rPr>
-        <w:t>hilber-hughes-taylor</w:t>
+        <w:t>Hilber</w:t>
       </w:r>
       <w:proofErr w:type="spellEnd"/>
       <w:r>
         <w:rPr>
           <w:rFonts w:ascii="Times New Roman" w:hAnsi="Times New Roman" w:cs="Times New Roman"/>
         </w:rPr>
-        <w:t xml:space="preserve"> method. </w:t>
+        <w:t>-Hughes-T</w:t>
+      </w:r>
+      <w:r>
+        <w:rPr>
+          <w:rFonts w:ascii="Times New Roman" w:hAnsi="Times New Roman" w:cs="Times New Roman"/>
+        </w:rPr>
+        <w:t xml:space="preserve">aylor method. </w:t>
       </w:r>
       <w:r>
         <w:rPr>
@@ -825,14 +863,27 @@
       <w:r>
         <w:t xml:space="preserve">Figure </w:t>
       </w:r>
-      <w:fldSimple w:instr=" SEQ Figure \* ARABIC ">
-        <w:r>
-          <w:rPr>
-            <w:noProof/>
-          </w:rPr>
-          <w:t>2</w:t>
-        </w:r>
-      </w:fldSimple>
+      <w:r>
+        <w:fldChar w:fldCharType="begin"/>
+      </w:r>
+      <w:r>
+        <w:instrText xml:space="preserve"> SEQ Figure \* ARABIC </w:instrText>
+      </w:r>
+      <w:r>
+        <w:fldChar w:fldCharType="separate"/>
+      </w:r>
+      <w:r>
+        <w:rPr>
+          <w:noProof/>
+        </w:rPr>
+        <w:t>2</w:t>
+      </w:r>
+      <w:r>
+        <w:rPr>
+          <w:noProof/>
+        </w:rPr>
+        <w:fldChar w:fldCharType="end"/>
+      </w:r>
       <w:bookmarkEnd w:id="2"/>
       <w:r>
         <w:t>: Average Acceleration Method, Displacement without Damping</w:t>
@@ -907,14 +958,27 @@
       <w:r>
         <w:t xml:space="preserve">Figure </w:t>
       </w:r>
-      <w:fldSimple w:instr=" SEQ Figure \* ARABIC ">
-        <w:r>
-          <w:rPr>
-            <w:noProof/>
-          </w:rPr>
-          <w:t>3</w:t>
-        </w:r>
-      </w:fldSimple>
+      <w:r>
+        <w:fldChar w:fldCharType="begin"/>
+      </w:r>
+      <w:r>
+        <w:instrText xml:space="preserve"> SEQ Figure \* ARABIC </w:instrText>
+      </w:r>
+      <w:r>
+        <w:fldChar w:fldCharType="separate"/>
+      </w:r>
+      <w:r>
+        <w:rPr>
+          <w:noProof/>
+        </w:rPr>
+        <w:t>3</w:t>
+      </w:r>
+      <w:r>
+        <w:rPr>
+          <w:noProof/>
+        </w:rPr>
+        <w:fldChar w:fldCharType="end"/>
+      </w:r>
       <w:r>
         <w:t>: Average Acceleration Method, Displacement with Damping</w:t>
       </w:r>
@@ -984,14 +1048,27 @@
       <w:r>
         <w:t xml:space="preserve">Figure </w:t>
       </w:r>
-      <w:fldSimple w:instr=" SEQ Figure \* ARABIC ">
-        <w:r>
-          <w:rPr>
-            <w:noProof/>
-          </w:rPr>
-          <w:t>4</w:t>
-        </w:r>
-      </w:fldSimple>
+      <w:r>
+        <w:fldChar w:fldCharType="begin"/>
+      </w:r>
+      <w:r>
+        <w:instrText xml:space="preserve"> SEQ Figure \* ARABIC </w:instrText>
+      </w:r>
+      <w:r>
+        <w:fldChar w:fldCharType="separate"/>
+      </w:r>
+      <w:r>
+        <w:rPr>
+          <w:noProof/>
+        </w:rPr>
+        <w:t>4</w:t>
+      </w:r>
+      <w:r>
+        <w:rPr>
+          <w:noProof/>
+        </w:rPr>
+        <w:fldChar w:fldCharType="end"/>
+      </w:r>
       <w:r>
         <w:t>: Linear Acceleration Method, Displacement without Damping</w:t>
       </w:r>
@@ -1057,14 +1134,27 @@
       <w:r>
         <w:t xml:space="preserve">Figure </w:t>
       </w:r>
-      <w:fldSimple w:instr=" SEQ Figure \* ARABIC ">
-        <w:r>
-          <w:rPr>
-            <w:noProof/>
-          </w:rPr>
-          <w:t>5</w:t>
-        </w:r>
-      </w:fldSimple>
+      <w:r>
+        <w:fldChar w:fldCharType="begin"/>
+      </w:r>
+      <w:r>
+        <w:instrText xml:space="preserve"> SEQ Figure \* ARABIC </w:instrText>
+      </w:r>
+      <w:r>
+        <w:fldChar w:fldCharType="separate"/>
+      </w:r>
+      <w:r>
+        <w:rPr>
+          <w:noProof/>
+        </w:rPr>
+        <w:t>5</w:t>
+      </w:r>
+      <w:r>
+        <w:rPr>
+          <w:noProof/>
+        </w:rPr>
+        <w:fldChar w:fldCharType="end"/>
+      </w:r>
       <w:r>
         <w:t>: Linear Acceleration Method, Displacement with Damping</w:t>
       </w:r>
@@ -1139,14 +1229,27 @@
       <w:r>
         <w:t xml:space="preserve">Figure </w:t>
       </w:r>
-      <w:fldSimple w:instr=" SEQ Figure \* ARABIC ">
-        <w:r>
-          <w:rPr>
-            <w:noProof/>
-          </w:rPr>
-          <w:t>6</w:t>
-        </w:r>
-      </w:fldSimple>
+      <w:r>
+        <w:fldChar w:fldCharType="begin"/>
+      </w:r>
+      <w:r>
+        <w:instrText xml:space="preserve"> SEQ Figure \* ARABIC </w:instrText>
+      </w:r>
+      <w:r>
+        <w:fldChar w:fldCharType="separate"/>
+      </w:r>
+      <w:r>
+        <w:rPr>
+          <w:noProof/>
+        </w:rPr>
+        <w:t>6</w:t>
+      </w:r>
+      <w:r>
+        <w:rPr>
+          <w:noProof/>
+        </w:rPr>
+        <w:fldChar w:fldCharType="end"/>
+      </w:r>
       <w:r>
         <w:t>: Fox-Goodwin Method, Displacement without Damping</w:t>
       </w:r>
@@ -1212,14 +1315,27 @@
       <w:r>
         <w:t xml:space="preserve">Figure </w:t>
       </w:r>
-      <w:fldSimple w:instr=" SEQ Figure \* ARABIC ">
-        <w:r>
-          <w:rPr>
-            <w:noProof/>
-          </w:rPr>
-          <w:t>7</w:t>
-        </w:r>
-      </w:fldSimple>
+      <w:r>
+        <w:fldChar w:fldCharType="begin"/>
+      </w:r>
+      <w:r>
+        <w:instrText xml:space="preserve"> SEQ Figure \* ARABIC </w:instrText>
+      </w:r>
+      <w:r>
+        <w:fldChar w:fldCharType="separate"/>
+      </w:r>
+      <w:r>
+        <w:rPr>
+          <w:noProof/>
+        </w:rPr>
+        <w:t>7</w:t>
+      </w:r>
+      <w:r>
+        <w:rPr>
+          <w:noProof/>
+        </w:rPr>
+        <w:fldChar w:fldCharType="end"/>
+      </w:r>
       <w:r>
         <w:t>: Fox-Goodwin Method, Displacement with Damping</w:t>
       </w:r>
@@ -1285,14 +1401,27 @@
       <w:r>
         <w:t xml:space="preserve">Figure </w:t>
       </w:r>
-      <w:fldSimple w:instr=" SEQ Figure \* ARABIC ">
-        <w:r>
-          <w:rPr>
-            <w:noProof/>
-          </w:rPr>
-          <w:t>8</w:t>
-        </w:r>
-      </w:fldSimple>
+      <w:r>
+        <w:fldChar w:fldCharType="begin"/>
+      </w:r>
+      <w:r>
+        <w:instrText xml:space="preserve"> SEQ Figure \* ARABIC </w:instrText>
+      </w:r>
+      <w:r>
+        <w:fldChar w:fldCharType="separate"/>
+      </w:r>
+      <w:r>
+        <w:rPr>
+          <w:noProof/>
+        </w:rPr>
+        <w:t>8</w:t>
+      </w:r>
+      <w:r>
+        <w:rPr>
+          <w:noProof/>
+        </w:rPr>
+        <w:fldChar w:fldCharType="end"/>
+      </w:r>
       <w:r>
         <w:t>: Algorithmically Damped Method, Displacement without Damping</w:t>
       </w:r>
@@ -1360,14 +1489,27 @@
       <w:r>
         <w:t xml:space="preserve">Figure </w:t>
       </w:r>
-      <w:fldSimple w:instr=" SEQ Figure \* ARABIC ">
-        <w:r>
-          <w:rPr>
-            <w:noProof/>
-          </w:rPr>
-          <w:t>9</w:t>
-        </w:r>
-      </w:fldSimple>
+      <w:r>
+        <w:fldChar w:fldCharType="begin"/>
+      </w:r>
+      <w:r>
+        <w:instrText xml:space="preserve"> SEQ Figure \* ARABIC </w:instrText>
+      </w:r>
+      <w:r>
+        <w:fldChar w:fldCharType="separate"/>
+      </w:r>
+      <w:r>
+        <w:rPr>
+          <w:noProof/>
+        </w:rPr>
+        <w:t>9</w:t>
+      </w:r>
+      <w:r>
+        <w:rPr>
+          <w:noProof/>
+        </w:rPr>
+        <w:fldChar w:fldCharType="end"/>
+      </w:r>
       <w:r>
         <w:t>: Algorithmically Damped Method, Displacement with Damping</w:t>
       </w:r>
@@ -1436,14 +1578,27 @@
       <w:r>
         <w:t xml:space="preserve">Figure </w:t>
       </w:r>
-      <w:fldSimple w:instr=" SEQ Figure \* ARABIC ">
-        <w:r>
-          <w:rPr>
-            <w:noProof/>
-          </w:rPr>
-          <w:t>10</w:t>
-        </w:r>
-      </w:fldSimple>
+      <w:r>
+        <w:fldChar w:fldCharType="begin"/>
+      </w:r>
+      <w:r>
+        <w:instrText xml:space="preserve"> SEQ Figure \* ARABIC </w:instrText>
+      </w:r>
+      <w:r>
+        <w:fldChar w:fldCharType="separate"/>
+      </w:r>
+      <w:r>
+        <w:rPr>
+          <w:noProof/>
+        </w:rPr>
+        <w:t>10</w:t>
+      </w:r>
+      <w:r>
+        <w:rPr>
+          <w:noProof/>
+        </w:rPr>
+        <w:fldChar w:fldCharType="end"/>
+      </w:r>
       <w:r>
         <w:t xml:space="preserve">: </w:t>
       </w:r>
@@ -1525,14 +1680,27 @@
       <w:r>
         <w:t xml:space="preserve">Figure </w:t>
       </w:r>
-      <w:fldSimple w:instr=" SEQ Figure \* ARABIC ">
-        <w:r>
-          <w:rPr>
-            <w:noProof/>
-          </w:rPr>
-          <w:t>11</w:t>
-        </w:r>
-      </w:fldSimple>
+      <w:r>
+        <w:fldChar w:fldCharType="begin"/>
+      </w:r>
+      <w:r>
+        <w:instrText xml:space="preserve"> SEQ Figure \* ARABIC </w:instrText>
+      </w:r>
+      <w:r>
+        <w:fldChar w:fldCharType="separate"/>
+      </w:r>
+      <w:r>
+        <w:rPr>
+          <w:noProof/>
+        </w:rPr>
+        <w:t>11</w:t>
+      </w:r>
+      <w:r>
+        <w:rPr>
+          <w:noProof/>
+        </w:rPr>
+        <w:fldChar w:fldCharType="end"/>
+      </w:r>
       <w:bookmarkEnd w:id="3"/>
       <w:r>
         <w:t xml:space="preserve">: </w:t>
@@ -1565,7 +1733,19 @@
         <w:rPr>
           <w:rFonts w:ascii="Times New Roman" w:hAnsi="Times New Roman" w:cs="Times New Roman"/>
         </w:rPr>
-        <w:t>each of the different methods, the damped figure has less peaks or does not have as much of a dramatic change between the peaks than whine there was no damping.</w:t>
+        <w:t>each of the different methods, the damped figure has less peaks or does not have as much of a dramatic cha</w:t>
+      </w:r>
+      <w:r>
+        <w:rPr>
+          <w:rFonts w:ascii="Times New Roman" w:hAnsi="Times New Roman" w:cs="Times New Roman"/>
+        </w:rPr>
+        <w:t>nge between the peaks than when</w:t>
+      </w:r>
+      <w:r>
+        <w:rPr>
+          <w:rFonts w:ascii="Times New Roman" w:hAnsi="Times New Roman" w:cs="Times New Roman"/>
+        </w:rPr>
+        <w:t xml:space="preserve"> there was no damping.</w:t>
       </w:r>
       <w:r>
         <w:rPr>
@@ -1607,17 +1787,17 @@
         <w:rPr>
           <w:rFonts w:ascii="Times New Roman" w:hAnsi="Times New Roman" w:cs="Times New Roman"/>
         </w:rPr>
-      </w:r>
-      <w:r>
-        <w:rPr>
-          <w:rFonts w:ascii="Times New Roman" w:hAnsi="Times New Roman" w:cs="Times New Roman"/>
-        </w:rPr>
         <w:instrText xml:space="preserve"> \* MERGEFORMAT </w:instrText>
       </w:r>
       <w:r>
         <w:rPr>
           <w:rFonts w:ascii="Times New Roman" w:hAnsi="Times New Roman" w:cs="Times New Roman"/>
         </w:rPr>
+      </w:r>
+      <w:r>
+        <w:rPr>
+          <w:rFonts w:ascii="Times New Roman" w:hAnsi="Times New Roman" w:cs="Times New Roman"/>
+        </w:rPr>
         <w:fldChar w:fldCharType="separate"/>
       </w:r>
       <w:r>
@@ -1661,12 +1841,12 @@
         <w:rPr>
           <w:rFonts w:ascii="Times New Roman" w:hAnsi="Times New Roman" w:cs="Times New Roman"/>
         </w:rPr>
-      </w:r>
-      <w:r>
-        <w:rPr>
-          <w:rFonts w:ascii="Times New Roman" w:hAnsi="Times New Roman" w:cs="Times New Roman"/>
-        </w:rPr>
         <w:instrText xml:space="preserve"> \* MERGEFORMAT </w:instrText>
+      </w:r>
+      <w:r>
+        <w:rPr>
+          <w:rFonts w:ascii="Times New Roman" w:hAnsi="Times New Roman" w:cs="Times New Roman"/>
+        </w:rPr>
       </w:r>
       <w:r>
         <w:rPr>
@@ -3520,14 +3700,27 @@
       <w:r>
         <w:t xml:space="preserve">Table </w:t>
       </w:r>
-      <w:fldSimple w:instr=" SEQ Table \* ARABIC ">
-        <w:r>
-          <w:rPr>
-            <w:noProof/>
-          </w:rPr>
-          <w:t>2</w:t>
-        </w:r>
-      </w:fldSimple>
+      <w:r>
+        <w:fldChar w:fldCharType="begin"/>
+      </w:r>
+      <w:r>
+        <w:instrText xml:space="preserve"> SEQ Table \* ARABIC </w:instrText>
+      </w:r>
+      <w:r>
+        <w:fldChar w:fldCharType="separate"/>
+      </w:r>
+      <w:r>
+        <w:rPr>
+          <w:noProof/>
+        </w:rPr>
+        <w:t>2</w:t>
+      </w:r>
+      <w:r>
+        <w:rPr>
+          <w:noProof/>
+        </w:rPr>
+        <w:fldChar w:fldCharType="end"/>
+      </w:r>
       <w:bookmarkEnd w:id="4"/>
       <w:r>
         <w:t>: Results from Example with no Damping</w:t>
@@ -5346,14 +5539,27 @@
       <w:r>
         <w:t xml:space="preserve">Table </w:t>
       </w:r>
-      <w:fldSimple w:instr=" SEQ Table \* ARABIC ">
-        <w:r>
-          <w:rPr>
-            <w:noProof/>
-          </w:rPr>
-          <w:t>3</w:t>
-        </w:r>
-      </w:fldSimple>
+      <w:r>
+        <w:fldChar w:fldCharType="begin"/>
+      </w:r>
+      <w:r>
+        <w:instrText xml:space="preserve"> SEQ Table \* ARABIC </w:instrText>
+      </w:r>
+      <w:r>
+        <w:fldChar w:fldCharType="separate"/>
+      </w:r>
+      <w:r>
+        <w:rPr>
+          <w:noProof/>
+        </w:rPr>
+        <w:t>3</w:t>
+      </w:r>
+      <w:r>
+        <w:rPr>
+          <w:noProof/>
+        </w:rPr>
+        <w:fldChar w:fldCharType="end"/>
+      </w:r>
       <w:bookmarkEnd w:id="5"/>
       <w:r>
         <w:t>: Results from Example with 2% Damping Factor</w:t>
@@ -5402,17 +5608,17 @@
         <w:rPr>
           <w:rFonts w:ascii="Times New Roman" w:hAnsi="Times New Roman" w:cs="Times New Roman"/>
         </w:rPr>
-      </w:r>
-      <w:r>
-        <w:rPr>
-          <w:rFonts w:ascii="Times New Roman" w:hAnsi="Times New Roman" w:cs="Times New Roman"/>
-        </w:rPr>
         <w:instrText xml:space="preserve"> \* MERGEFORMAT </w:instrText>
       </w:r>
       <w:r>
         <w:rPr>
           <w:rFonts w:ascii="Times New Roman" w:hAnsi="Times New Roman" w:cs="Times New Roman"/>
         </w:rPr>
+      </w:r>
+      <w:r>
+        <w:rPr>
+          <w:rFonts w:ascii="Times New Roman" w:hAnsi="Times New Roman" w:cs="Times New Roman"/>
+        </w:rPr>
         <w:fldChar w:fldCharType="separate"/>
       </w:r>
       <w:r>
@@ -5456,12 +5662,12 @@
         <w:rPr>
           <w:rFonts w:ascii="Times New Roman" w:hAnsi="Times New Roman" w:cs="Times New Roman"/>
         </w:rPr>
-      </w:r>
-      <w:r>
-        <w:rPr>
-          <w:rFonts w:ascii="Times New Roman" w:hAnsi="Times New Roman" w:cs="Times New Roman"/>
-        </w:rPr>
         <w:instrText xml:space="preserve"> \* MERGEFORMAT </w:instrText>
+      </w:r>
+      <w:r>
+        <w:rPr>
+          <w:rFonts w:ascii="Times New Roman" w:hAnsi="Times New Roman" w:cs="Times New Roman"/>
+        </w:rPr>
       </w:r>
       <w:r>
         <w:rPr>
@@ -5533,46 +5739,52 @@
         </w:rPr>
         <w:t xml:space="preserve">-Hughes-Taylor method uses an alpha value whereas the other methods use a beta. The alpha method introduces less damping in lower modes, which preserves their accuracy. Based on our results, there was a less of a change among the values we saw for displacement, velocity, and acceleration between the damping and non-damping examples because of this. </w:t>
       </w:r>
+    </w:p>
+    <w:p>
+      <w:pPr>
+        <w:spacing w:line="360" w:lineRule="auto"/>
+        <w:rPr>
+          <w:rFonts w:ascii="Times New Roman" w:hAnsi="Times New Roman" w:cs="Times New Roman"/>
+        </w:rPr>
+      </w:pPr>
+    </w:p>
+    <w:p>
+      <w:pPr>
+        <w:pStyle w:val="Heading1"/>
+        <w:spacing w:before="0" w:line="360" w:lineRule="auto"/>
+        <w:rPr>
+          <w:rFonts w:ascii="Times New Roman" w:hAnsi="Times New Roman" w:cs="Times New Roman"/>
+          <w:sz w:val="24"/>
+          <w:szCs w:val="24"/>
+        </w:rPr>
+      </w:pPr>
+      <w:r>
+        <w:rPr>
+          <w:rFonts w:ascii="Times New Roman" w:hAnsi="Times New Roman" w:cs="Times New Roman"/>
+          <w:sz w:val="24"/>
+          <w:szCs w:val="24"/>
+        </w:rPr>
+        <w:t>Conclusion</w:t>
+      </w:r>
+    </w:p>
+    <w:p>
+      <w:pPr>
+        <w:spacing w:line="360" w:lineRule="auto"/>
+        <w:ind w:firstLine="720"/>
+      </w:pPr>
+      <w:r>
+        <w:rPr>
+          <w:rFonts w:ascii="Times New Roman" w:hAnsi="Times New Roman" w:cs="Times New Roman"/>
+        </w:rPr>
+        <w:t>In conclusion, we were able to apply the Newmark beta method to the L-beam structure and find the maximum displacement, velocity, and acceleration. We applied these methods to two examples: one without damping, and one with a 2</w:t>
+      </w:r>
       <w:bookmarkStart w:id="6" w:name="_GoBack"/>
       <w:bookmarkEnd w:id="6"/>
-    </w:p>
-    <w:p>
-      <w:pPr>
-        <w:spacing w:line="360" w:lineRule="auto"/>
-        <w:rPr>
-          <w:rFonts w:ascii="Times New Roman" w:hAnsi="Times New Roman" w:cs="Times New Roman"/>
-        </w:rPr>
-      </w:pPr>
-    </w:p>
-    <w:p>
-      <w:pPr>
-        <w:pStyle w:val="Heading1"/>
-        <w:spacing w:before="0" w:line="360" w:lineRule="auto"/>
-        <w:rPr>
-          <w:rFonts w:ascii="Times New Roman" w:hAnsi="Times New Roman" w:cs="Times New Roman"/>
-          <w:sz w:val="24"/>
-          <w:szCs w:val="24"/>
-        </w:rPr>
-      </w:pPr>
-      <w:r>
-        <w:rPr>
-          <w:rFonts w:ascii="Times New Roman" w:hAnsi="Times New Roman" w:cs="Times New Roman"/>
-          <w:sz w:val="24"/>
-          <w:szCs w:val="24"/>
-        </w:rPr>
-        <w:t>Conclusion</w:t>
-      </w:r>
-    </w:p>
-    <w:p>
-      <w:pPr>
-        <w:spacing w:line="360" w:lineRule="auto"/>
-        <w:ind w:firstLine="720"/>
-      </w:pPr>
-      <w:r>
-        <w:rPr>
-          <w:rFonts w:ascii="Times New Roman" w:hAnsi="Times New Roman" w:cs="Times New Roman"/>
-        </w:rPr>
-        <w:t xml:space="preserve">In conclusion, we were able to apply the Newmark beta method to the L-beam structure and find the maximum displacement, velocity, and acceleration. We applied these methods to two examples: one without damping, and one with a 2% damping factor. For each example, we plotted the displacement over time. As expected, the results for displacement, velocity, and acceleration for the damping factor were less than those without. The tables allowed us to see the affect the gamma, beta, and alpha values have on the Newmark method. </w:t>
+      <w:r>
+        <w:rPr>
+          <w:rFonts w:ascii="Times New Roman" w:hAnsi="Times New Roman" w:cs="Times New Roman"/>
+        </w:rPr>
+        <w:t xml:space="preserve">% damping factor. For each example, we plotted the displacement over time. As expected, the results for displacement, velocity, and acceleration for the damping factor were less than those without. The tables allowed us to see the affect the gamma, beta, and alpha values have on the Newmark method. </w:t>
       </w:r>
     </w:p>
     <w:sectPr>
@@ -6148,7 +6360,7 @@
       </w:pPr>
     </w:pPrDefault>
   </w:docDefaults>
-  <w:latentStyles w:defLockedState="0" w:defUIPriority="99" w:defSemiHidden="0" w:defUnhideWhenUsed="0" w:defQFormat="0" w:count="374">
+  <w:latentStyles w:defLockedState="0" w:defUIPriority="99" w:defSemiHidden="0" w:defUnhideWhenUsed="0" w:defQFormat="0" w:count="373">
     <w:lsdException w:name="Normal" w:uiPriority="0" w:qFormat="1"/>
     <w:lsdException w:name="heading 1" w:uiPriority="9" w:qFormat="1"/>
     <w:lsdException w:name="heading 2" w:semiHidden="1" w:uiPriority="9" w:unhideWhenUsed="1" w:qFormat="1"/>
@@ -6522,7 +6734,6 @@
     <w:lsdException w:name="List Table 7 Colorful Accent 6" w:uiPriority="52"/>
     <w:lsdException w:name="Mention" w:semiHidden="1" w:unhideWhenUsed="1"/>
     <w:lsdException w:name="Smart Hyperlink" w:semiHidden="1" w:unhideWhenUsed="1"/>
-    <w:lsdException w:name="Hashtag" w:semiHidden="1" w:unhideWhenUsed="1"/>
   </w:latentStyles>
   <w:style w:type="paragraph" w:default="1" w:styleId="Normal">
     <w:name w:val="Normal"/>
@@ -7302,7 +7513,7 @@
 </file>
 
 <file path=customXml/itemProps1.xml><?xml version="1.0" encoding="utf-8"?>
-<ds:datastoreItem xmlns:ds="http://schemas.openxmlformats.org/officeDocument/2006/customXml" ds:itemID="{FA6D958E-FF98-4152-B874-A8348A257855}">
+<ds:datastoreItem xmlns:ds="http://schemas.openxmlformats.org/officeDocument/2006/customXml" ds:itemID="{09F2A531-0378-4216-90E3-75209F66A3C1}">
   <ds:schemaRefs>
     <ds:schemaRef ds:uri="http://schemas.openxmlformats.org/officeDocument/2006/bibliography"/>
   </ds:schemaRefs>

</xml_diff>